<commit_message>
Missile timer code set
</commit_message>
<xml_diff>
--- a/Assignment 3 Phase 1.docx
+++ b/Assignment 3 Phase 1.docx
@@ -2,472 +2,236 @@
 <file path=word/document.xml><?xml version="1.0" encoding="utf-8"?>
 <w:document xmlns:wpc="http://schemas.microsoft.com/office/word/2010/wordprocessingCanvas" xmlns:cx="http://schemas.microsoft.com/office/drawing/2014/chartex" xmlns:cx1="http://schemas.microsoft.com/office/drawing/2015/9/8/chartex" xmlns:cx2="http://schemas.microsoft.com/office/drawing/2015/10/21/chartex" xmlns:cx3="http://schemas.microsoft.com/office/drawing/2016/5/9/chartex" xmlns:cx4="http://schemas.microsoft.com/office/drawing/2016/5/10/chartex" xmlns:cx5="http://schemas.microsoft.com/office/drawing/2016/5/11/chartex" xmlns:cx6="http://schemas.microsoft.com/office/drawing/2016/5/12/chartex" xmlns:cx7="http://schemas.microsoft.com/office/drawing/2016/5/13/chartex" xmlns:cx8="http://schemas.microsoft.com/office/drawing/2016/5/14/chartex" xmlns:mc="http://schemas.openxmlformats.org/markup-compatibility/2006" xmlns:aink="http://schemas.microsoft.com/office/drawing/2016/ink" xmlns:am3d="http://schemas.microsoft.com/office/drawing/2017/model3d" xmlns:o="urn:schemas-microsoft-com:office:office" xmlns:r="http://schemas.openxmlformats.org/officeDocument/2006/relationships" xmlns:m="http://schemas.openxmlformats.org/officeDocument/2006/math" xmlns:v="urn:schemas-microsoft-com:vml" xmlns:wp14="http://schemas.microsoft.com/office/word/2010/wordprocessingDrawing" xmlns:wp="http://schemas.openxmlformats.org/drawingml/2006/wordprocessingDrawing" xmlns:w10="urn:schemas-microsoft-com:office:word" xmlns:w="http://schemas.openxmlformats.org/wordprocessingml/2006/main" xmlns:w14="http://schemas.microsoft.com/office/word/2010/wordml" xmlns:w15="http://schemas.microsoft.com/office/word/2012/wordml" xmlns:w16cid="http://schemas.microsoft.com/office/word/2016/wordml/cid" xmlns:w16se="http://schemas.microsoft.com/office/word/2015/wordml/symex" xmlns:wpg="http://schemas.microsoft.com/office/word/2010/wordprocessingGroup" xmlns:wpi="http://schemas.microsoft.com/office/word/2010/wordprocessingInk" xmlns:wne="http://schemas.microsoft.com/office/word/2006/wordml" xmlns:wps="http://schemas.microsoft.com/office/word/2010/wordprocessingShape" mc:Ignorable="w14 w15 w16se w16cid wp14">
   <w:body>
-    <w:sdt>
-      <w:sdtPr>
-        <w:id w:val="1435642353"/>
-        <w:docPartObj>
-          <w:docPartGallery w:val="Cover Pages"/>
-          <w:docPartUnique/>
-        </w:docPartObj>
-      </w:sdtPr>
-      <w:sdtContent>
-        <w:p>
-          <w:r>
-            <w:rPr>
-              <w:noProof/>
-            </w:rPr>
-            <mc:AlternateContent>
-              <mc:Choice Requires="wps">
-                <w:drawing>
-                  <wp:anchor distT="0" distB="0" distL="114300" distR="114300" simplePos="0" relativeHeight="251659264" behindDoc="0" locked="0" layoutInCell="1" allowOverlap="1" wp14:anchorId="4595A2A1" wp14:editId="188CD89A">
-                    <wp:simplePos x="0" y="0"/>
-                    <mc:AlternateContent>
-                      <mc:Choice Requires="wp14">
-                        <wp:positionH relativeFrom="page">
-                          <wp14:pctPosHOffset>2000</wp14:pctPosHOffset>
-                        </wp:positionH>
-                      </mc:Choice>
-                      <mc:Fallback>
-                        <wp:positionH relativeFrom="page">
-                          <wp:posOffset>154940</wp:posOffset>
-                        </wp:positionH>
-                      </mc:Fallback>
-                    </mc:AlternateContent>
-                    <mc:AlternateContent>
-                      <mc:Choice Requires="wp14">
-                        <wp:positionV relativeFrom="page">
-                          <wp14:pctPosVOffset>2000</wp14:pctPosVOffset>
-                        </wp:positionV>
-                      </mc:Choice>
-                      <mc:Fallback>
-                        <wp:positionV relativeFrom="page">
-                          <wp:posOffset>200660</wp:posOffset>
-                        </wp:positionV>
-                      </mc:Fallback>
-                    </mc:AlternateContent>
-                    <wp:extent cx="5363210" cy="9653270"/>
-                    <wp:effectExtent l="0" t="0" r="8890" b="2540"/>
-                    <wp:wrapNone/>
-                    <wp:docPr id="471" name="Rectangle 16"/>
-                    <wp:cNvGraphicFramePr>
-                      <a:graphicFrameLocks xmlns:a="http://schemas.openxmlformats.org/drawingml/2006/main"/>
-                    </wp:cNvGraphicFramePr>
-                    <a:graphic xmlns:a="http://schemas.openxmlformats.org/drawingml/2006/main">
-                      <a:graphicData uri="http://schemas.microsoft.com/office/word/2010/wordprocessingShape">
-                        <wps:wsp>
-                          <wps:cNvSpPr>
-                            <a:spLocks/>
-                          </wps:cNvSpPr>
-                          <wps:spPr bwMode="auto">
-                            <a:xfrm>
-                              <a:off x="0" y="0"/>
-                              <a:ext cx="5363210" cy="9653270"/>
-                            </a:xfrm>
-                            <a:prstGeom prst="rect">
-                              <a:avLst/>
-                            </a:prstGeom>
-                            <a:solidFill>
-                              <a:schemeClr val="accent1"/>
-                            </a:solidFill>
-                            <a:ln>
-                              <a:noFill/>
-                            </a:ln>
-                            <a:extLst/>
-                          </wps:spPr>
-                          <wps:txbx>
-                            <w:txbxContent>
-                              <w:sdt>
-                                <w:sdtPr>
-                                  <w:alias w:val="Title"/>
-                                  <w:id w:val="-1275550102"/>
-                                  <w:dataBinding w:prefixMappings="xmlns:ns0='http://schemas.openxmlformats.org/package/2006/metadata/core-properties' xmlns:ns1='http://purl.org/dc/elements/1.1/'" w:xpath="/ns0:coreProperties[1]/ns1:title[1]" w:storeItemID="{6C3C8BC8-F283-45AE-878A-BAB7291924A1}"/>
-                                  <w:text/>
-                                </w:sdtPr>
-                                <w:sdtContent>
-                                  <w:p>
-                                    <w:pPr>
-                                      <w:pStyle w:val="Title"/>
-                                      <w:jc w:val="right"/>
-                                      <w:rPr>
-                                        <w:caps/>
-                                        <w:color w:val="FFFFFF" w:themeColor="background1"/>
-                                        <w:sz w:val="80"/>
-                                        <w:szCs w:val="80"/>
-                                      </w:rPr>
-                                    </w:pPr>
-                                    <w:r>
-                                      <w:t>Space Wars Documentation</w:t>
-                                    </w:r>
-                                  </w:p>
-                                </w:sdtContent>
-                              </w:sdt>
-                              <w:p>
-                                <w:pPr>
-                                  <w:spacing w:before="240"/>
-                                  <w:ind w:left="720"/>
-                                  <w:jc w:val="right"/>
-                                  <w:rPr>
-                                    <w:color w:val="FFFFFF" w:themeColor="background1"/>
-                                  </w:rPr>
-                                </w:pPr>
-                              </w:p>
-                              <w:sdt>
-                                <w:sdtPr>
-                                  <w:rPr>
-                                    <w:color w:val="FFFFFF" w:themeColor="background1"/>
-                                    <w:sz w:val="32"/>
-                                    <w:szCs w:val="21"/>
-                                  </w:rPr>
-                                  <w:alias w:val="Abstract"/>
-                                  <w:id w:val="-1812170092"/>
-                                  <w:dataBinding w:prefixMappings="xmlns:ns0='http://schemas.microsoft.com/office/2006/coverPageProps'" w:xpath="/ns0:CoverPageProperties[1]/ns0:Abstract[1]" w:storeItemID="{55AF091B-3C7A-41E3-B477-F2FDAA23CFDA}"/>
-                                  <w:text/>
-                                </w:sdtPr>
-                                <w:sdtContent>
-                                  <w:p>
-                                    <w:pPr>
-                                      <w:spacing w:before="240"/>
-                                      <w:ind w:left="1008"/>
-                                      <w:jc w:val="right"/>
-                                      <w:rPr>
-                                        <w:color w:val="FFFFFF" w:themeColor="background1"/>
-                                        <w:sz w:val="36"/>
-                                      </w:rPr>
-                                    </w:pPr>
-                                    <w:r>
-                                      <w:rPr>
-                                        <w:color w:val="FFFFFF" w:themeColor="background1"/>
-                                        <w:sz w:val="32"/>
-                                        <w:szCs w:val="21"/>
-                                      </w:rPr>
-                                      <w:t>Assignment 3, Phase 1</w:t>
-                                    </w:r>
-                                  </w:p>
-                                </w:sdtContent>
-                              </w:sdt>
-                            </w:txbxContent>
-                          </wps:txbx>
-                          <wps:bodyPr rot="0" vert="horz" wrap="square" lIns="274320" tIns="914400" rIns="274320" bIns="45720" anchor="ctr" anchorCtr="0" upright="1">
-                            <a:noAutofit/>
-                          </wps:bodyPr>
-                        </wps:wsp>
-                      </a:graphicData>
-                    </a:graphic>
-                    <wp14:sizeRelH relativeFrom="page">
-                      <wp14:pctWidth>69000</wp14:pctWidth>
-                    </wp14:sizeRelH>
-                    <wp14:sizeRelV relativeFrom="page">
-                      <wp14:pctHeight>96000</wp14:pctHeight>
-                    </wp14:sizeRelV>
-                  </wp:anchor>
-                </w:drawing>
-              </mc:Choice>
-              <mc:Fallback>
-                <w:pict>
-                  <v:rect w14:anchorId="4595A2A1" id="Rectangle 16" o:spid="_x0000_s1026" style="position:absolute;margin-left:0;margin-top:0;width:422.3pt;height:760.1pt;z-index:251659264;visibility:visible;mso-wrap-style:square;mso-width-percent:690;mso-height-percent:960;mso-left-percent:20;mso-top-percent:20;mso-wrap-distance-left:9pt;mso-wrap-distance-top:0;mso-wrap-distance-right:9pt;mso-wrap-distance-bottom:0;mso-position-horizontal-relative:page;mso-position-vertical-relative:page;mso-width-percent:690;mso-height-percent:960;mso-left-percent:20;mso-top-percent:20;mso-width-relative:page;mso-height-relative:page;v-text-anchor:middle" o:gfxdata="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" fillcolor="#4472c4 [3204]" stroked="f">
-                    <v:textbox inset="21.6pt,1in,21.6pt">
-                      <w:txbxContent>
-                        <w:sdt>
-                          <w:sdtPr>
-                            <w:alias w:val="Title"/>
-                            <w:id w:val="-1275550102"/>
-                            <w:dataBinding w:prefixMappings="xmlns:ns0='http://schemas.openxmlformats.org/package/2006/metadata/core-properties' xmlns:ns1='http://purl.org/dc/elements/1.1/'" w:xpath="/ns0:coreProperties[1]/ns1:title[1]" w:storeItemID="{6C3C8BC8-F283-45AE-878A-BAB7291924A1}"/>
-                            <w:text/>
-                          </w:sdtPr>
-                          <w:sdtContent>
-                            <w:p>
-                              <w:pPr>
-                                <w:pStyle w:val="Title"/>
-                                <w:jc w:val="right"/>
-                                <w:rPr>
-                                  <w:caps/>
-                                  <w:color w:val="FFFFFF" w:themeColor="background1"/>
-                                  <w:sz w:val="80"/>
-                                  <w:szCs w:val="80"/>
-                                </w:rPr>
-                              </w:pPr>
-                              <w:r>
-                                <w:t>Space Wars Documentation</w:t>
-                              </w:r>
-                            </w:p>
-                          </w:sdtContent>
-                        </w:sdt>
-                        <w:p>
-                          <w:pPr>
-                            <w:spacing w:before="240"/>
-                            <w:ind w:left="720"/>
-                            <w:jc w:val="right"/>
-                            <w:rPr>
-                              <w:color w:val="FFFFFF" w:themeColor="background1"/>
-                            </w:rPr>
-                          </w:pPr>
-                        </w:p>
-                        <w:sdt>
-                          <w:sdtPr>
-                            <w:rPr>
-                              <w:color w:val="FFFFFF" w:themeColor="background1"/>
-                              <w:sz w:val="32"/>
-                              <w:szCs w:val="21"/>
-                            </w:rPr>
-                            <w:alias w:val="Abstract"/>
-                            <w:id w:val="-1812170092"/>
-                            <w:dataBinding w:prefixMappings="xmlns:ns0='http://schemas.microsoft.com/office/2006/coverPageProps'" w:xpath="/ns0:CoverPageProperties[1]/ns0:Abstract[1]" w:storeItemID="{55AF091B-3C7A-41E3-B477-F2FDAA23CFDA}"/>
-                            <w:text/>
-                          </w:sdtPr>
-                          <w:sdtContent>
-                            <w:p>
-                              <w:pPr>
-                                <w:spacing w:before="240"/>
-                                <w:ind w:left="1008"/>
-                                <w:jc w:val="right"/>
-                                <w:rPr>
-                                  <w:color w:val="FFFFFF" w:themeColor="background1"/>
-                                  <w:sz w:val="36"/>
-                                </w:rPr>
-                              </w:pPr>
-                              <w:r>
-                                <w:rPr>
-                                  <w:color w:val="FFFFFF" w:themeColor="background1"/>
-                                  <w:sz w:val="32"/>
-                                  <w:szCs w:val="21"/>
-                                </w:rPr>
-                                <w:t>Assignment 3, Phase 1</w:t>
-                              </w:r>
-                            </w:p>
-                          </w:sdtContent>
-                        </w:sdt>
-                      </w:txbxContent>
-                    </v:textbox>
-                    <w10:wrap anchorx="page" anchory="page"/>
-                  </v:rect>
-                </w:pict>
-              </mc:Fallback>
-            </mc:AlternateContent>
-          </w:r>
-          <w:r>
-            <w:rPr>
-              <w:noProof/>
-            </w:rPr>
-            <mc:AlternateContent>
-              <mc:Choice Requires="wps">
-                <w:drawing>
-                  <wp:anchor distT="0" distB="0" distL="114300" distR="114300" simplePos="0" relativeHeight="251660288" behindDoc="0" locked="0" layoutInCell="1" allowOverlap="1" wp14:anchorId="6E5E44D0" wp14:editId="3182DA99">
-                    <wp:simplePos x="0" y="0"/>
-                    <mc:AlternateContent>
-                      <mc:Choice Requires="wp14">
-                        <wp:positionH relativeFrom="page">
-                          <wp14:pctPosHOffset>73000</wp14:pctPosHOffset>
-                        </wp:positionH>
-                      </mc:Choice>
-                      <mc:Fallback>
-                        <wp:positionH relativeFrom="page">
-                          <wp:posOffset>5673725</wp:posOffset>
-                        </wp:positionH>
-                      </mc:Fallback>
-                    </mc:AlternateContent>
-                    <wp:positionV relativeFrom="page">
-                      <wp:align>center</wp:align>
-                    </wp:positionV>
-                    <wp:extent cx="1880870" cy="9655810"/>
-                    <wp:effectExtent l="0" t="0" r="5080" b="2540"/>
-                    <wp:wrapNone/>
-                    <wp:docPr id="472" name="Rectangle 472"/>
-                    <wp:cNvGraphicFramePr>
-                      <a:graphicFrameLocks xmlns:a="http://schemas.openxmlformats.org/drawingml/2006/main"/>
-                    </wp:cNvGraphicFramePr>
-                    <a:graphic xmlns:a="http://schemas.openxmlformats.org/drawingml/2006/main">
-                      <a:graphicData uri="http://schemas.microsoft.com/office/word/2010/wordprocessingShape">
-                        <wps:wsp>
-                          <wps:cNvSpPr>
-                            <a:spLocks/>
-                          </wps:cNvSpPr>
-                          <wps:spPr>
-                            <a:xfrm>
-                              <a:off x="0" y="0"/>
-                              <a:ext cx="1880870" cy="9655810"/>
-                            </a:xfrm>
-                            <a:prstGeom prst="rect">
-                              <a:avLst/>
-                            </a:prstGeom>
-                            <a:solidFill>
-                              <a:schemeClr val="tx2"/>
-                            </a:solidFill>
-                            <a:ln>
-                              <a:noFill/>
-                            </a:ln>
-                          </wps:spPr>
-                          <wps:style>
-                            <a:lnRef idx="2">
-                              <a:schemeClr val="accent1">
-                                <a:shade val="50000"/>
-                              </a:schemeClr>
-                            </a:lnRef>
-                            <a:fillRef idx="1">
-                              <a:schemeClr val="accent1"/>
-                            </a:fillRef>
-                            <a:effectRef idx="0">
-                              <a:schemeClr val="accent1"/>
-                            </a:effectRef>
-                            <a:fontRef idx="minor">
-                              <a:schemeClr val="lt1"/>
-                            </a:fontRef>
-                          </wps:style>
-                          <wps:txbx>
-                            <w:txbxContent>
-                              <w:sdt>
-                                <w:sdtPr>
-                                  <w:rPr>
-                                    <w:rFonts w:cstheme="minorBidi"/>
-                                    <w:color w:val="FFFFFF" w:themeColor="background1"/>
-                                  </w:rPr>
-                                  <w:alias w:val="Subtitle"/>
-                                  <w:id w:val="-505288762"/>
-                                  <w:dataBinding w:prefixMappings="xmlns:ns0='http://schemas.openxmlformats.org/package/2006/metadata/core-properties' xmlns:ns1='http://purl.org/dc/elements/1.1/'" w:xpath="/ns0:coreProperties[1]/ns1:subject[1]" w:storeItemID="{6C3C8BC8-F283-45AE-878A-BAB7291924A1}"/>
-                                  <w:text/>
-                                </w:sdtPr>
-                                <w:sdtContent>
-                                  <w:p>
-                                    <w:pPr>
-                                      <w:pStyle w:val="Subtitle"/>
-                                      <w:rPr>
-                                        <w:rFonts w:cstheme="minorBidi"/>
-                                        <w:color w:val="FFFFFF" w:themeColor="background1"/>
-                                      </w:rPr>
-                                    </w:pPr>
-                                    <w:r>
-                                      <w:rPr>
-                                        <w:rFonts w:cstheme="minorBidi"/>
-                                        <w:color w:val="FFFFFF" w:themeColor="background1"/>
-                                      </w:rPr>
-                                      <w:t>Graham Kitchenka</w:t>
-                                    </w:r>
-                                  </w:p>
-                                </w:sdtContent>
-                              </w:sdt>
-                              <w:p>
-                                <w:pPr>
-                                  <w:rPr>
-                                    <w:lang w:eastAsia="en-US"/>
-                                  </w:rPr>
-                                </w:pPr>
-                                <w:r>
-                                  <w:rPr>
-                                    <w:lang w:eastAsia="en-US"/>
-                                  </w:rPr>
-                                  <w:t>Instructor: Mark Baldwin</w:t>
-                                </w:r>
-                              </w:p>
-                              <w:p>
-                                <w:pPr>
-                                  <w:rPr>
-                                    <w:lang w:eastAsia="en-US"/>
-                                  </w:rPr>
-                                </w:pPr>
-                                <w:r>
-                                  <w:rPr>
-                                    <w:lang w:eastAsia="en-US"/>
-                                  </w:rPr>
-                                  <w:t>February 12, 2018</w:t>
-                                </w:r>
-                              </w:p>
-                            </w:txbxContent>
-                          </wps:txbx>
-                          <wps:bodyPr rot="0" spcFirstLastPara="0" vertOverflow="overflow" horzOverflow="overflow" vert="horz" wrap="square" lIns="182880" tIns="45720" rIns="182880" bIns="45720" numCol="1" spcCol="0" rtlCol="0" fromWordArt="0" anchor="ctr" anchorCtr="0" forceAA="0" compatLnSpc="1">
-                            <a:prstTxWarp prst="textNoShape">
-                              <a:avLst/>
-                            </a:prstTxWarp>
-                            <a:noAutofit/>
-                          </wps:bodyPr>
-                        </wps:wsp>
-                      </a:graphicData>
-                    </a:graphic>
-                    <wp14:sizeRelH relativeFrom="page">
-                      <wp14:pctWidth>24200</wp14:pctWidth>
-                    </wp14:sizeRelH>
-                    <wp14:sizeRelV relativeFrom="page">
-                      <wp14:pctHeight>96000</wp14:pctHeight>
-                    </wp14:sizeRelV>
-                  </wp:anchor>
-                </w:drawing>
-              </mc:Choice>
-              <mc:Fallback>
-                <w:pict>
-                  <v:rect w14:anchorId="6E5E44D0" id="Rectangle 472" o:spid="_x0000_s1027" style="position:absolute;margin-left:0;margin-top:0;width:148.1pt;height:760.3pt;z-index:251660288;visibility:visible;mso-wrap-style:square;mso-width-percent:242;mso-height-percent:960;mso-left-percent:730;mso-wrap-distance-left:9pt;mso-wrap-distance-top:0;mso-wrap-distance-right:9pt;mso-wrap-distance-bottom:0;mso-position-horizontal-relative:page;mso-position-vertical:center;mso-position-vertical-relative:page;mso-width-percent:242;mso-height-percent:960;mso-left-percent:730;mso-width-relative:page;mso-height-relative:page;v-text-anchor:middle" o:gfxdata="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" fillcolor="#44546a [3215]" stroked="f" strokeweight="1pt">
-                    <v:textbox inset="14.4pt,,14.4pt">
-                      <w:txbxContent>
-                        <w:sdt>
-                          <w:sdtPr>
-                            <w:rPr>
-                              <w:rFonts w:cstheme="minorBidi"/>
-                              <w:color w:val="FFFFFF" w:themeColor="background1"/>
-                            </w:rPr>
-                            <w:alias w:val="Subtitle"/>
-                            <w:id w:val="-505288762"/>
-                            <w:dataBinding w:prefixMappings="xmlns:ns0='http://schemas.openxmlformats.org/package/2006/metadata/core-properties' xmlns:ns1='http://purl.org/dc/elements/1.1/'" w:xpath="/ns0:coreProperties[1]/ns1:subject[1]" w:storeItemID="{6C3C8BC8-F283-45AE-878A-BAB7291924A1}"/>
-                            <w:text/>
-                          </w:sdtPr>
-                          <w:sdtContent>
-                            <w:p>
-                              <w:pPr>
-                                <w:pStyle w:val="Subtitle"/>
-                                <w:rPr>
-                                  <w:rFonts w:cstheme="minorBidi"/>
-                                  <w:color w:val="FFFFFF" w:themeColor="background1"/>
-                                </w:rPr>
-                              </w:pPr>
-                              <w:r>
-                                <w:rPr>
-                                  <w:rFonts w:cstheme="minorBidi"/>
-                                  <w:color w:val="FFFFFF" w:themeColor="background1"/>
-                                </w:rPr>
-                                <w:t>Graham Kitchenka</w:t>
-                              </w:r>
-                            </w:p>
-                          </w:sdtContent>
-                        </w:sdt>
-                        <w:p>
-                          <w:pPr>
-                            <w:rPr>
-                              <w:lang w:eastAsia="en-US"/>
-                            </w:rPr>
-                          </w:pPr>
-                          <w:r>
-                            <w:rPr>
-                              <w:lang w:eastAsia="en-US"/>
-                            </w:rPr>
-                            <w:t>Instructor: Mark Baldwin</w:t>
-                          </w:r>
-                        </w:p>
-                        <w:p>
-                          <w:pPr>
-                            <w:rPr>
-                              <w:lang w:eastAsia="en-US"/>
-                            </w:rPr>
-                          </w:pPr>
-                          <w:r>
-                            <w:rPr>
-                              <w:lang w:eastAsia="en-US"/>
-                            </w:rPr>
-                            <w:t>February 12, 2018</w:t>
-                          </w:r>
-                        </w:p>
-                      </w:txbxContent>
-                    </v:textbox>
-                    <w10:wrap anchorx="page" anchory="page"/>
-                  </v:rect>
-                </w:pict>
-              </mc:Fallback>
-            </mc:AlternateContent>
-          </w:r>
-        </w:p>
-        <w:p/>
-        <w:p>
-          <w:r>
-            <w:br w:type="page"/>
-          </w:r>
-        </w:p>
-      </w:sdtContent>
-    </w:sdt>
+    <w:p>
+      <w:r>
+        <w:rPr>
+          <w:rFonts w:ascii="Times New Roman" w:hAnsi="Times New Roman" w:cs="Times New Roman"/>
+          <w:sz w:val="24"/>
+          <w:szCs w:val="24"/>
+        </w:rPr>
+        <w:t>Graham Kitchenka</w:t>
+      </w:r>
+    </w:p>
+    <w:p>
+      <w:pPr>
+        <w:rPr>
+          <w:rFonts w:ascii="Times New Roman" w:hAnsi="Times New Roman" w:cs="Times New Roman"/>
+          <w:sz w:val="24"/>
+          <w:szCs w:val="24"/>
+        </w:rPr>
+      </w:pPr>
+      <w:r>
+        <w:rPr>
+          <w:rFonts w:ascii="Times New Roman" w:hAnsi="Times New Roman" w:cs="Times New Roman"/>
+          <w:sz w:val="24"/>
+          <w:szCs w:val="24"/>
+        </w:rPr>
+        <w:t>Mark Baldwin</w:t>
+      </w:r>
+    </w:p>
+    <w:p>
+      <w:pPr>
+        <w:rPr>
+          <w:rFonts w:ascii="Times New Roman" w:hAnsi="Times New Roman" w:cs="Times New Roman"/>
+          <w:sz w:val="24"/>
+          <w:szCs w:val="24"/>
+        </w:rPr>
+      </w:pPr>
+      <w:r>
+        <w:rPr>
+          <w:rFonts w:ascii="Times New Roman" w:hAnsi="Times New Roman" w:cs="Times New Roman"/>
+          <w:sz w:val="24"/>
+          <w:szCs w:val="24"/>
+        </w:rPr>
+        <w:t>February 12, 2018</w:t>
+      </w:r>
+    </w:p>
+    <w:p>
+      <w:pPr>
+        <w:rPr>
+          <w:rFonts w:ascii="Times New Roman" w:hAnsi="Times New Roman" w:cs="Times New Roman"/>
+          <w:sz w:val="24"/>
+          <w:szCs w:val="24"/>
+        </w:rPr>
+      </w:pPr>
+      <w:r>
+        <w:rPr>
+          <w:rFonts w:ascii="Times New Roman" w:hAnsi="Times New Roman" w:cs="Times New Roman"/>
+          <w:sz w:val="24"/>
+          <w:szCs w:val="24"/>
+        </w:rPr>
+        <w:t>CSCI-447</w:t>
+      </w:r>
+    </w:p>
+    <w:p>
+      <w:pPr>
+        <w:rPr>
+          <w:rFonts w:ascii="Times New Roman" w:hAnsi="Times New Roman" w:cs="Times New Roman"/>
+          <w:sz w:val="24"/>
+          <w:szCs w:val="24"/>
+        </w:rPr>
+      </w:pPr>
+    </w:p>
+    <w:p>
+      <w:pPr>
+        <w:pStyle w:val="Title"/>
+        <w:jc w:val="center"/>
+      </w:pPr>
+    </w:p>
+    <w:p>
+      <w:pPr>
+        <w:rPr>
+          <w:lang w:eastAsia="en-US"/>
+        </w:rPr>
+      </w:pPr>
+    </w:p>
+    <w:p>
+      <w:pPr>
+        <w:rPr>
+          <w:lang w:eastAsia="en-US"/>
+        </w:rPr>
+      </w:pPr>
+    </w:p>
+    <w:p>
+      <w:pPr>
+        <w:rPr>
+          <w:lang w:eastAsia="en-US"/>
+        </w:rPr>
+      </w:pPr>
+    </w:p>
+    <w:p>
+      <w:pPr>
+        <w:rPr>
+          <w:lang w:eastAsia="en-US"/>
+        </w:rPr>
+      </w:pPr>
+    </w:p>
+    <w:p>
+      <w:pPr>
+        <w:pStyle w:val="Title"/>
+        <w:jc w:val="center"/>
+      </w:pPr>
+    </w:p>
+    <w:p>
+      <w:pPr>
+        <w:pStyle w:val="Title"/>
+        <w:jc w:val="center"/>
+      </w:pPr>
+      <w:r>
+        <w:t>Space Wars Documentation</w:t>
+      </w:r>
+    </w:p>
+    <w:p>
+      <w:pPr>
+        <w:pStyle w:val="Subtitle"/>
+        <w:jc w:val="center"/>
+      </w:pPr>
+      <w:r>
+        <w:t>Assignme</w:t>
+      </w:r>
+      <w:bookmarkStart w:id="0" w:name="_GoBack"/>
+      <w:bookmarkEnd w:id="0"/>
+      <w:r>
+        <w:t>nt 3, Phase 1</w:t>
+      </w:r>
+    </w:p>
+    <w:p>
+      <w:pPr>
+        <w:pStyle w:val="Title"/>
+        <w:jc w:val="center"/>
+      </w:pPr>
+    </w:p>
+    <w:p>
+      <w:pPr>
+        <w:rPr>
+          <w:lang w:eastAsia="en-US"/>
+        </w:rPr>
+      </w:pPr>
+    </w:p>
+    <w:p>
+      <w:pPr>
+        <w:rPr>
+          <w:lang w:eastAsia="en-US"/>
+        </w:rPr>
+      </w:pPr>
+    </w:p>
+    <w:p>
+      <w:pPr>
+        <w:rPr>
+          <w:lang w:eastAsia="en-US"/>
+        </w:rPr>
+      </w:pPr>
+    </w:p>
+    <w:p>
+      <w:pPr>
+        <w:rPr>
+          <w:lang w:eastAsia="en-US"/>
+        </w:rPr>
+      </w:pPr>
+    </w:p>
+    <w:p>
+      <w:pPr>
+        <w:rPr>
+          <w:lang w:eastAsia="en-US"/>
+        </w:rPr>
+      </w:pPr>
+    </w:p>
+    <w:p>
+      <w:pPr>
+        <w:rPr>
+          <w:lang w:eastAsia="en-US"/>
+        </w:rPr>
+      </w:pPr>
+    </w:p>
+    <w:p>
+      <w:pPr>
+        <w:rPr>
+          <w:lang w:eastAsia="en-US"/>
+        </w:rPr>
+      </w:pPr>
+    </w:p>
+    <w:p>
+      <w:pPr>
+        <w:rPr>
+          <w:lang w:eastAsia="en-US"/>
+        </w:rPr>
+      </w:pPr>
+    </w:p>
+    <w:p>
+      <w:pPr>
+        <w:rPr>
+          <w:lang w:eastAsia="en-US"/>
+        </w:rPr>
+      </w:pPr>
+    </w:p>
+    <w:p>
+      <w:pPr>
+        <w:rPr>
+          <w:lang w:eastAsia="en-US"/>
+        </w:rPr>
+      </w:pPr>
+    </w:p>
+    <w:p>
+      <w:pPr>
+        <w:rPr>
+          <w:lang w:eastAsia="en-US"/>
+        </w:rPr>
+      </w:pPr>
+    </w:p>
+    <w:p>
+      <w:pPr>
+        <w:rPr>
+          <w:lang w:eastAsia="en-US"/>
+        </w:rPr>
+      </w:pPr>
+    </w:p>
+    <w:p>
+      <w:pPr>
+        <w:rPr>
+          <w:lang w:eastAsia="en-US"/>
+        </w:rPr>
+      </w:pPr>
+    </w:p>
     <w:p>
       <w:pPr>
         <w:pStyle w:val="ListParagraph"/>
@@ -933,7 +697,23 @@
           <w:sz w:val="24"/>
           <w:szCs w:val="24"/>
         </w:rPr>
-        <w:t>Testing</w:t>
+        <w:t>Test Requirements &amp; result</w:t>
+      </w:r>
+      <w:r>
+        <w:rPr>
+          <w:rFonts w:ascii="Times New Roman" w:hAnsi="Times New Roman" w:cs="Times New Roman"/>
+          <w:sz w:val="24"/>
+          <w:szCs w:val="24"/>
+        </w:rPr>
+        <w:t>s</w:t>
+      </w:r>
+      <w:r>
+        <w:rPr>
+          <w:rFonts w:ascii="Times New Roman" w:hAnsi="Times New Roman" w:cs="Times New Roman"/>
+          <w:sz w:val="24"/>
+          <w:szCs w:val="24"/>
+        </w:rPr>
+        <w:t>:</w:t>
       </w:r>
     </w:p>
     <w:p>
@@ -949,8 +729,69 @@
           <w:szCs w:val="24"/>
         </w:rPr>
       </w:pPr>
-      <w:bookmarkStart w:id="0" w:name="_GoBack"/>
-      <w:bookmarkEnd w:id="0"/>
+      <w:r>
+        <w:rPr>
+          <w:rFonts w:ascii="Times New Roman" w:hAnsi="Times New Roman" w:cs="Times New Roman"/>
+          <w:sz w:val="24"/>
+          <w:szCs w:val="24"/>
+        </w:rPr>
+        <w:t xml:space="preserve"> </w:t>
+      </w:r>
+      <w:r>
+        <w:rPr>
+          <w:rFonts w:ascii="Times New Roman" w:hAnsi="Times New Roman" w:cs="Times New Roman"/>
+          <w:sz w:val="24"/>
+          <w:szCs w:val="24"/>
+        </w:rPr>
+        <w:t>A</w:t>
+      </w:r>
+      <w:r>
+        <w:rPr>
+          <w:rFonts w:ascii="Times New Roman" w:hAnsi="Times New Roman" w:cs="Times New Roman"/>
+          <w:sz w:val="24"/>
+          <w:szCs w:val="24"/>
+        </w:rPr>
+        <w:t>ble to thrust for 2 seconds, rotate 180 degrees, and thrust again for 2 seconds and come to a complete stop.</w:t>
+      </w:r>
+    </w:p>
+    <w:p>
+      <w:pPr>
+        <w:pStyle w:val="ListParagraph"/>
+        <w:numPr>
+          <w:ilvl w:val="1"/>
+          <w:numId w:val="1"/>
+        </w:numPr>
+        <w:rPr>
+          <w:rFonts w:ascii="Times New Roman" w:hAnsi="Times New Roman" w:cs="Times New Roman"/>
+          <w:sz w:val="24"/>
+          <w:szCs w:val="24"/>
+        </w:rPr>
+      </w:pPr>
+      <w:r>
+        <w:rPr>
+          <w:rFonts w:ascii="Times New Roman" w:hAnsi="Times New Roman" w:cs="Times New Roman"/>
+          <w:sz w:val="24"/>
+          <w:szCs w:val="24"/>
+        </w:rPr>
+        <w:t>Pressing space shoots a missile that moves faster than the ship, in the same direction as the ship, and disappears after a set time</w:t>
+      </w:r>
+    </w:p>
+    <w:p>
+      <w:pPr>
+        <w:rPr>
+          <w:rFonts w:ascii="Times New Roman" w:hAnsi="Times New Roman" w:cs="Times New Roman"/>
+          <w:sz w:val="24"/>
+          <w:szCs w:val="24"/>
+        </w:rPr>
+      </w:pPr>
+      <w:r>
+        <w:rPr>
+          <w:rFonts w:ascii="Times New Roman" w:hAnsi="Times New Roman" w:cs="Times New Roman"/>
+          <w:sz w:val="24"/>
+          <w:szCs w:val="24"/>
+        </w:rPr>
+        <w:t>All tests pass at time of submission</w:t>
+      </w:r>
     </w:p>
     <w:sectPr>
       <w:pgSz w:w="12240" w:h="15840"/>
@@ -1486,6 +1327,7 @@
   <w:style w:type="character" w:default="1" w:styleId="DefaultParagraphFont">
     <w:name w:val="Default Paragraph Font"/>
     <w:uiPriority w:val="1"/>
+    <w:semiHidden/>
     <w:unhideWhenUsed/>
   </w:style>
   <w:style w:type="table" w:default="1" w:styleId="TableNormal">
@@ -1636,6 +1478,24 @@
       <w:color w:val="808080"/>
       <w:shd w:val="clear" w:color="auto" w:fill="E6E6E6"/>
     </w:rPr>
+  </w:style>
+  <w:style w:type="paragraph" w:styleId="Date">
+    <w:name w:val="Date"/>
+    <w:basedOn w:val="Normal"/>
+    <w:next w:val="Normal"/>
+    <w:link w:val="DateChar"/>
+    <w:uiPriority w:val="99"/>
+    <w:semiHidden/>
+    <w:unhideWhenUsed/>
+    <w:rsid w:val="00B01099"/>
+  </w:style>
+  <w:style w:type="character" w:customStyle="1" w:styleId="DateChar">
+    <w:name w:val="Date Char"/>
+    <w:basedOn w:val="DefaultParagraphFont"/>
+    <w:link w:val="Date"/>
+    <w:uiPriority w:val="99"/>
+    <w:semiHidden/>
+    <w:rsid w:val="00B01099"/>
   </w:style>
 </w:styles>
 </file>

</xml_diff>